<commit_message>
Slides Design For Testeability Bug Fixing
</commit_message>
<xml_diff>
--- a/Documentos/WebTesting - Notas.docx
+++ b/Documentos/WebTesting - Notas.docx
@@ -58,7 +58,7 @@
       <w:r>
         <w:t xml:space="preserve">: </w:t>
       </w:r>
-      <w:hyperlink r:id="rId8" w:history="1">
+      <w:hyperlink r:id="rId10" w:history="1">
         <w:r>
           <w:rPr>
             <w:rStyle w:val="Hipervnculo"/>
@@ -97,7 +97,7 @@
       <w:r>
         <w:t xml:space="preserve"> </w:t>
       </w:r>
-      <w:hyperlink r:id="rId9" w:history="1">
+      <w:hyperlink r:id="rId11" w:history="1">
         <w:r>
           <w:rPr>
             <w:rStyle w:val="Hipervnculo"/>
@@ -127,7 +127,7 @@
       <w:r>
         <w:t xml:space="preserve">: </w:t>
       </w:r>
-      <w:hyperlink r:id="rId10" w:history="1">
+      <w:hyperlink r:id="rId12" w:history="1">
         <w:r>
           <w:rPr>
             <w:rStyle w:val="Hipervnculo"/>
@@ -168,7 +168,7 @@
         </w:rPr>
         <w:t xml:space="preserve">: </w:t>
       </w:r>
-      <w:hyperlink r:id="rId11" w:history="1">
+      <w:hyperlink r:id="rId13" w:history="1">
         <w:r>
           <w:rPr>
             <w:rStyle w:val="Hipervnculo"/>
@@ -319,7 +319,7 @@
       <w:r>
         <w:t xml:space="preserve">Abrir Firefox e ingresar a la siguiente dirección: </w:t>
       </w:r>
-      <w:hyperlink r:id="rId12" w:history="1">
+      <w:hyperlink r:id="rId14" w:history="1">
         <w:r>
           <w:rPr>
             <w:rStyle w:val="Hipervnculo"/>
@@ -441,323 +441,6 @@
             <wp:extent cx="2914650" cy="1009650"/>
             <wp:effectExtent l="0" t="0" r="0" b="0"/>
             <wp:docPr id="6" name="Imagen 6"/>
-            <wp:cNvGraphicFramePr>
-              <a:graphicFrameLocks xmlns:a="http://schemas.openxmlformats.org/drawingml/2006/main" noChangeAspect="1"/>
-            </wp:cNvGraphicFramePr>
-            <a:graphic xmlns:a="http://schemas.openxmlformats.org/drawingml/2006/main">
-              <a:graphicData uri="http://schemas.openxmlformats.org/drawingml/2006/picture">
-                <pic:pic xmlns:pic="http://schemas.openxmlformats.org/drawingml/2006/picture">
-                  <pic:nvPicPr>
-                    <pic:cNvPr id="0" name=""/>
-                    <pic:cNvPicPr/>
-                  </pic:nvPicPr>
-                  <pic:blipFill>
-                    <a:blip r:embed="rId13"/>
-                    <a:stretch>
-                      <a:fillRect/>
-                    </a:stretch>
-                  </pic:blipFill>
-                  <pic:spPr>
-                    <a:xfrm>
-                      <a:off x="0" y="0"/>
-                      <a:ext cx="2914650" cy="1009650"/>
-                    </a:xfrm>
-                    <a:prstGeom prst="rect">
-                      <a:avLst/>
-                    </a:prstGeom>
-                  </pic:spPr>
-                </pic:pic>
-              </a:graphicData>
-            </a:graphic>
-          </wp:inline>
-        </w:drawing>
-      </w:r>
-    </w:p>
-    <w:p>
-      <w:pPr>
-        <w:pStyle w:val="Prrafodelista"/>
-      </w:pPr>
-    </w:p>
-    <w:p>
-      <w:pPr>
-        <w:pStyle w:val="Prrafodelista"/>
-      </w:pPr>
-      <w:r>
-        <w:t>En la tabla podemos observar</w:t>
-      </w:r>
-      <w:r>
-        <w:t xml:space="preserve"> todas las acciones que están siendo grabadas</w:t>
-      </w:r>
-      <w:r>
-        <w:t>, esta tabla tiene 3 columnas:</w:t>
-      </w:r>
-    </w:p>
-    <w:p>
-      <w:pPr>
-        <w:pStyle w:val="Prrafodelista"/>
-      </w:pPr>
-    </w:p>
-    <w:p>
-      <w:pPr>
-        <w:pStyle w:val="Prrafodelista"/>
-        <w:numPr>
-          <w:ilvl w:val="1"/>
-          <w:numId w:val="8"/>
-        </w:numPr>
-      </w:pPr>
-      <w:proofErr w:type="spellStart"/>
-      <w:r>
-        <w:t>Command</w:t>
-      </w:r>
-      <w:proofErr w:type="spellEnd"/>
-      <w:r>
-        <w:t>: El nombre del comando</w:t>
-      </w:r>
-    </w:p>
-    <w:p>
-      <w:pPr>
-        <w:pStyle w:val="Prrafodelista"/>
-        <w:numPr>
-          <w:ilvl w:val="1"/>
-          <w:numId w:val="8"/>
-        </w:numPr>
-      </w:pPr>
-      <w:r>
-        <w:t>Target: Representa el elemento sobre el elemento con el cuál estamos interactuando, este puede ser representando de muchas maneras como veremos luego.</w:t>
-      </w:r>
-    </w:p>
-    <w:p>
-      <w:pPr>
-        <w:pStyle w:val="Prrafodelista"/>
-        <w:numPr>
-          <w:ilvl w:val="1"/>
-          <w:numId w:val="8"/>
-        </w:numPr>
-      </w:pPr>
-      <w:proofErr w:type="spellStart"/>
-      <w:r>
-        <w:lastRenderedPageBreak/>
-        <w:t>Value</w:t>
-      </w:r>
-      <w:proofErr w:type="spellEnd"/>
-      <w:r>
-        <w:t>: Son parámetros adicionales</w:t>
-      </w:r>
-      <w:r>
-        <w:t xml:space="preserve"> que son ingresados dependiendo del comando.</w:t>
-      </w:r>
-    </w:p>
-    <w:p>
-      <w:pPr>
-        <w:pStyle w:val="Prrafodelista"/>
-        <w:numPr>
-          <w:ilvl w:val="0"/>
-          <w:numId w:val="10"/>
-        </w:numPr>
-      </w:pPr>
-      <w:r>
-        <w:t xml:space="preserve">Si hacemos </w:t>
-      </w:r>
-      <w:proofErr w:type="spellStart"/>
-      <w:r>
-        <w:t>click</w:t>
-      </w:r>
-      <w:proofErr w:type="spellEnd"/>
-      <w:r>
-        <w:t xml:space="preserve"> en alguno de estos comandos de la tabla podremos ver el panel inferior con los datos de este comando. A través de este panel podemos editar y crear nuevos elementos manualmente.</w:t>
-      </w:r>
-    </w:p>
-    <w:p>
-      <w:pPr>
-        <w:pStyle w:val="Prrafodelista"/>
-        <w:numPr>
-          <w:ilvl w:val="0"/>
-          <w:numId w:val="10"/>
-        </w:numPr>
-      </w:pPr>
-      <w:r>
-        <w:t>En la parte inferior podemos observar documentación sobre el comando actual.</w:t>
-      </w:r>
-    </w:p>
-    <w:p>
-      <w:pPr>
-        <w:pStyle w:val="Prrafodelista"/>
-        <w:numPr>
-          <w:ilvl w:val="0"/>
-          <w:numId w:val="10"/>
-        </w:numPr>
-      </w:pPr>
-      <w:r>
-        <w:t>Nos nec</w:t>
-      </w:r>
-      <w:r>
-        <w:t xml:space="preserve">esitamos asegurar que el resultado encontrado tiene el </w:t>
-      </w:r>
-      <w:proofErr w:type="spellStart"/>
-      <w:r>
-        <w:t>tag</w:t>
-      </w:r>
-      <w:proofErr w:type="spellEnd"/>
-      <w:r>
-        <w:t xml:space="preserve"> correcto. Es lo verificando que el link con el nombre “[</w:t>
-      </w:r>
-      <w:proofErr w:type="spellStart"/>
-      <w:r>
-        <w:t>c#</w:t>
-      </w:r>
-      <w:proofErr w:type="spellEnd"/>
-      <w:r>
-        <w:t xml:space="preserve">]” se encuentra presente. Para esto utilizamos </w:t>
-      </w:r>
-      <w:proofErr w:type="spellStart"/>
-      <w:r>
-        <w:t>assertos</w:t>
-      </w:r>
-      <w:proofErr w:type="spellEnd"/>
-      <w:r>
-        <w:t xml:space="preserve">. Para agregar un aserto solo tenemos que hacer </w:t>
-      </w:r>
-      <w:proofErr w:type="spellStart"/>
-      <w:r>
-        <w:t>click</w:t>
-      </w:r>
-      <w:proofErr w:type="spellEnd"/>
-      <w:r>
-        <w:t xml:space="preserve"> derecho en el elemento sobre el cuál queremos crear un aserto.</w:t>
-      </w:r>
-      <w:r>
-        <w:t xml:space="preserve">  Como sabemos que los </w:t>
-      </w:r>
-      <w:proofErr w:type="spellStart"/>
-      <w:r>
-        <w:t>tags</w:t>
-      </w:r>
-      <w:proofErr w:type="spellEnd"/>
-      <w:r>
-        <w:t xml:space="preserve"> están representados por links, el aserto más correcto sería constatar que existe un link con el texto “c#” en el primer resultado encontrado.</w:t>
-      </w:r>
-    </w:p>
-    <w:p>
-      <w:pPr>
-        <w:pStyle w:val="Prrafodelista"/>
-      </w:pPr>
-    </w:p>
-    <w:p>
-      <w:pPr>
-        <w:pStyle w:val="Prrafodelista"/>
-      </w:pPr>
-      <w:r>
-        <w:rPr>
-          <w:noProof/>
-          <w:lang w:eastAsia="es-PE"/>
-        </w:rPr>
-        <w:drawing>
-          <wp:inline distT="0" distB="0" distL="0" distR="0" wp14:anchorId="6EF16551" wp14:editId="3DC8C6C4">
-            <wp:extent cx="1895475" cy="2232927"/>
-            <wp:effectExtent l="0" t="0" r="0" b="0"/>
-            <wp:docPr id="7" name="Imagen 7"/>
-            <wp:cNvGraphicFramePr>
-              <a:graphicFrameLocks xmlns:a="http://schemas.openxmlformats.org/drawingml/2006/main" noChangeAspect="1"/>
-            </wp:cNvGraphicFramePr>
-            <a:graphic xmlns:a="http://schemas.openxmlformats.org/drawingml/2006/main">
-              <a:graphicData uri="http://schemas.openxmlformats.org/drawingml/2006/picture">
-                <pic:pic xmlns:pic="http://schemas.openxmlformats.org/drawingml/2006/picture">
-                  <pic:nvPicPr>
-                    <pic:cNvPr id="0" name=""/>
-                    <pic:cNvPicPr/>
-                  </pic:nvPicPr>
-                  <pic:blipFill>
-                    <a:blip r:embed="rId14"/>
-                    <a:stretch>
-                      <a:fillRect/>
-                    </a:stretch>
-                  </pic:blipFill>
-                  <pic:spPr>
-                    <a:xfrm>
-                      <a:off x="0" y="0"/>
-                      <a:ext cx="1895475" cy="2232927"/>
-                    </a:xfrm>
-                    <a:prstGeom prst="rect">
-                      <a:avLst/>
-                    </a:prstGeom>
-                  </pic:spPr>
-                </pic:pic>
-              </a:graphicData>
-            </a:graphic>
-          </wp:inline>
-        </w:drawing>
-      </w:r>
-    </w:p>
-    <w:p>
-      <w:pPr>
-        <w:pStyle w:val="Prrafodelista"/>
-      </w:pPr>
-    </w:p>
-    <w:p>
-      <w:pPr>
-        <w:pStyle w:val="Prrafodelista"/>
-        <w:numPr>
-          <w:ilvl w:val="0"/>
-          <w:numId w:val="10"/>
-        </w:numPr>
-      </w:pPr>
-      <w:r>
-        <w:t xml:space="preserve">Ahora q tenemos la prueba con el aserto, podemos ejecutarla para ver su funcionamiento. Vamos a observar que la prueba se detiene en el segundo comando y falla. De esto sacamos la primera lección al utilizar estas herramientas “No confiar en la grabación”, no son herramientas perfectas y muchas veces requieren que los comandos se modifiquen manualmente. </w:t>
-      </w:r>
-    </w:p>
-    <w:p>
-      <w:pPr>
-        <w:pStyle w:val="Prrafodelista"/>
-        <w:numPr>
-          <w:ilvl w:val="0"/>
-          <w:numId w:val="10"/>
-        </w:numPr>
-      </w:pPr>
-      <w:r>
-        <w:t xml:space="preserve">En esta oportunidad la grabación no ha podido detectar que la búsqueda se ejecuta con el </w:t>
-      </w:r>
-      <w:proofErr w:type="spellStart"/>
-      <w:r>
-        <w:t>Enter</w:t>
-      </w:r>
-      <w:proofErr w:type="spellEnd"/>
-      <w:r>
-        <w:t xml:space="preserve"> y no con el </w:t>
-      </w:r>
-      <w:proofErr w:type="spellStart"/>
-      <w:r>
-        <w:t>click</w:t>
-      </w:r>
-      <w:proofErr w:type="spellEnd"/>
-      <w:r>
-        <w:t xml:space="preserve"> de un botón.</w:t>
-      </w:r>
-      <w:r>
-        <w:t xml:space="preserve">  </w:t>
-      </w:r>
-      <w:r>
-        <w:t>Podemos observar el detalle del error en el log de la parte inferior.</w:t>
-      </w:r>
-    </w:p>
-    <w:p>
-      <w:pPr>
-        <w:pStyle w:val="Prrafodelista"/>
-      </w:pPr>
-    </w:p>
-    <w:p>
-      <w:pPr>
-        <w:pStyle w:val="Prrafodelista"/>
-      </w:pPr>
-      <w:r>
-        <w:rPr>
-          <w:noProof/>
-          <w:lang w:eastAsia="es-PE"/>
-        </w:rPr>
-        <w:drawing>
-          <wp:inline distT="0" distB="0" distL="0" distR="0" wp14:anchorId="5A7E2E3C" wp14:editId="35C09641">
-            <wp:extent cx="3438525" cy="762000"/>
-            <wp:effectExtent l="0" t="0" r="9525" b="0"/>
-            <wp:docPr id="8" name="Imagen 8"/>
             <wp:cNvGraphicFramePr>
               <a:graphicFrameLocks xmlns:a="http://schemas.openxmlformats.org/drawingml/2006/main" noChangeAspect="1"/>
             </wp:cNvGraphicFramePr>
@@ -777,7 +460,7 @@
                   <pic:spPr>
                     <a:xfrm>
                       <a:off x="0" y="0"/>
-                      <a:ext cx="3438525" cy="762000"/>
+                      <a:ext cx="2914650" cy="1009650"/>
                     </a:xfrm>
                     <a:prstGeom prst="rect">
                       <a:avLst/>
@@ -793,39 +476,175 @@
     <w:p>
       <w:pPr>
         <w:pStyle w:val="Prrafodelista"/>
+      </w:pPr>
+    </w:p>
+    <w:p>
+      <w:pPr>
+        <w:pStyle w:val="Prrafodelista"/>
+      </w:pPr>
+      <w:r>
+        <w:t>En la tabla podemos observar</w:t>
+      </w:r>
+      <w:r>
+        <w:t xml:space="preserve"> todas las acciones que están siendo grabadas</w:t>
+      </w:r>
+      <w:r>
+        <w:t>, esta tabla tiene 3 columnas:</w:t>
+      </w:r>
+    </w:p>
+    <w:p>
+      <w:pPr>
+        <w:pStyle w:val="Prrafodelista"/>
+      </w:pPr>
+    </w:p>
+    <w:p>
+      <w:pPr>
+        <w:pStyle w:val="Prrafodelista"/>
+        <w:numPr>
+          <w:ilvl w:val="1"/>
+          <w:numId w:val="8"/>
+        </w:numPr>
+      </w:pPr>
+      <w:proofErr w:type="spellStart"/>
+      <w:r>
+        <w:t>Command</w:t>
+      </w:r>
+      <w:proofErr w:type="spellEnd"/>
+      <w:r>
+        <w:t>: El nombre del comando</w:t>
+      </w:r>
+    </w:p>
+    <w:p>
+      <w:pPr>
+        <w:pStyle w:val="Prrafodelista"/>
+        <w:numPr>
+          <w:ilvl w:val="1"/>
+          <w:numId w:val="8"/>
+        </w:numPr>
+      </w:pPr>
+      <w:r>
+        <w:t>Target: Representa el elemento sobre el elemento con el cuál estamos interactuando, este puede ser representando de muchas maneras como veremos luego.</w:t>
+      </w:r>
+    </w:p>
+    <w:p>
+      <w:pPr>
+        <w:pStyle w:val="Prrafodelista"/>
+        <w:numPr>
+          <w:ilvl w:val="1"/>
+          <w:numId w:val="8"/>
+        </w:numPr>
+      </w:pPr>
+      <w:proofErr w:type="spellStart"/>
+      <w:r>
+        <w:lastRenderedPageBreak/>
+        <w:t>Value</w:t>
+      </w:r>
+      <w:proofErr w:type="spellEnd"/>
+      <w:r>
+        <w:t>: Son parámetros adicionales</w:t>
+      </w:r>
+      <w:r>
+        <w:t xml:space="preserve"> que son ingresados dependiendo del comando.</w:t>
+      </w:r>
+    </w:p>
+    <w:p>
+      <w:pPr>
+        <w:pStyle w:val="Prrafodelista"/>
         <w:numPr>
           <w:ilvl w:val="0"/>
           <w:numId w:val="10"/>
         </w:numPr>
       </w:pPr>
       <w:r>
-        <w:t xml:space="preserve">Para simular el </w:t>
-      </w:r>
-      <w:proofErr w:type="spellStart"/>
-      <w:r>
-        <w:t>enter</w:t>
-      </w:r>
-      <w:proofErr w:type="spellEnd"/>
-      <w:r>
-        <w:t xml:space="preserve"> en el teclado tenemos que agregar manualmente un comando y editar el comando </w:t>
-      </w:r>
-      <w:proofErr w:type="spellStart"/>
-      <w:r>
-        <w:t>type</w:t>
-      </w:r>
-      <w:proofErr w:type="spellEnd"/>
-      <w:r>
-        <w:t>.</w:t>
+        <w:t xml:space="preserve">Si hacemos </w:t>
+      </w:r>
+      <w:proofErr w:type="spellStart"/>
+      <w:r>
+        <w:t>click</w:t>
+      </w:r>
+      <w:proofErr w:type="spellEnd"/>
+      <w:r>
+        <w:t xml:space="preserve"> en alguno de estos comandos de la tabla podremos ver el panel inferior con los datos de este comando. A través de este panel podemos editar y crear nuevos elementos manualmente.</w:t>
       </w:r>
     </w:p>
     <w:p>
       <w:pPr>
         <w:pStyle w:val="Prrafodelista"/>
-      </w:pPr>
+        <w:numPr>
+          <w:ilvl w:val="0"/>
+          <w:numId w:val="10"/>
+        </w:numPr>
+      </w:pPr>
+      <w:r>
+        <w:t>En la parte inferior podemos observar documentación sobre el comando actual.</w:t>
+      </w:r>
     </w:p>
     <w:p>
       <w:pPr>
         <w:pStyle w:val="Prrafodelista"/>
+        <w:numPr>
+          <w:ilvl w:val="0"/>
+          <w:numId w:val="10"/>
+        </w:numPr>
+      </w:pPr>
+      <w:r>
+        <w:t>Nos nec</w:t>
+      </w:r>
+      <w:r>
+        <w:t xml:space="preserve">esitamos asegurar que el resultado encontrado tiene el </w:t>
+      </w:r>
+      <w:proofErr w:type="spellStart"/>
+      <w:r>
+        <w:t>tag</w:t>
+      </w:r>
+      <w:proofErr w:type="spellEnd"/>
+      <w:r>
+        <w:t xml:space="preserve"> correcto. Es lo verificando que el link con el nombre “[</w:t>
+      </w:r>
+      <w:proofErr w:type="spellStart"/>
+      <w:r>
+        <w:t>c#</w:t>
+      </w:r>
+      <w:proofErr w:type="spellEnd"/>
+      <w:r>
+        <w:t xml:space="preserve">]” se encuentra presente. Para esto utilizamos </w:t>
+      </w:r>
+      <w:proofErr w:type="spellStart"/>
+      <w:r>
+        <w:t>assertos</w:t>
+      </w:r>
+      <w:proofErr w:type="spellEnd"/>
+      <w:r>
+        <w:t xml:space="preserve">. Para agregar un aserto solo tenemos que hacer </w:t>
+      </w:r>
+      <w:proofErr w:type="spellStart"/>
+      <w:r>
+        <w:t>click</w:t>
+      </w:r>
+      <w:proofErr w:type="spellEnd"/>
+      <w:r>
+        <w:t xml:space="preserve"> derecho en el elemento sobre el cuál queremos crear un aserto.</w:t>
+      </w:r>
+      <w:r>
+        <w:t xml:space="preserve">  Como sabemos que los </w:t>
+      </w:r>
+      <w:proofErr w:type="spellStart"/>
+      <w:r>
+        <w:t>tags</w:t>
+      </w:r>
+      <w:proofErr w:type="spellEnd"/>
+      <w:r>
+        <w:t xml:space="preserve"> están representados por links, el aserto más correcto sería constatar que existe un link con el texto “c#” en el primer resultado encontrado.</w:t>
+      </w:r>
+    </w:p>
+    <w:p>
+      <w:pPr>
+        <w:pStyle w:val="Prrafodelista"/>
+      </w:pPr>
+    </w:p>
+    <w:p>
+      <w:pPr>
+        <w:pStyle w:val="Prrafodelista"/>
       </w:pPr>
       <w:r>
         <w:rPr>
@@ -833,10 +652,10 @@
           <w:lang w:eastAsia="es-PE"/>
         </w:rPr>
         <w:drawing>
-          <wp:inline distT="0" distB="0" distL="0" distR="0" wp14:anchorId="38510904" wp14:editId="17D3AA49">
-            <wp:extent cx="2390775" cy="1117871"/>
-            <wp:effectExtent l="0" t="0" r="0" b="6350"/>
-            <wp:docPr id="10" name="Imagen 10"/>
+          <wp:inline distT="0" distB="0" distL="0" distR="0" wp14:anchorId="6EF16551" wp14:editId="3DC8C6C4">
+            <wp:extent cx="1895475" cy="2232927"/>
+            <wp:effectExtent l="0" t="0" r="0" b="0"/>
+            <wp:docPr id="7" name="Imagen 7"/>
             <wp:cNvGraphicFramePr>
               <a:graphicFrameLocks xmlns:a="http://schemas.openxmlformats.org/drawingml/2006/main" noChangeAspect="1"/>
             </wp:cNvGraphicFramePr>
@@ -856,7 +675,7 @@
                   <pic:spPr>
                     <a:xfrm>
                       <a:off x="0" y="0"/>
-                      <a:ext cx="2390775" cy="1117871"/>
+                      <a:ext cx="1895475" cy="2232927"/>
                     </a:xfrm>
                     <a:prstGeom prst="rect">
                       <a:avLst/>
@@ -883,38 +702,7 @@
         </w:numPr>
       </w:pPr>
       <w:r>
-        <w:t xml:space="preserve">Si observamos en los detalles del </w:t>
-      </w:r>
-      <w:proofErr w:type="spellStart"/>
-      <w:r>
-        <w:t>tag</w:t>
-      </w:r>
-      <w:proofErr w:type="spellEnd"/>
-      <w:r>
-        <w:t xml:space="preserve"> agregado podremos ver que su target es “link=c#”, este target podría no ser el más </w:t>
-      </w:r>
-      <w:r>
-        <w:t>adecuado ya que es muy general (camb</w:t>
-      </w:r>
-      <w:r>
-        <w:t>iar por otro texto y probar con el botón “</w:t>
-      </w:r>
-      <w:proofErr w:type="spellStart"/>
-      <w:r>
-        <w:t>find</w:t>
-      </w:r>
-      <w:proofErr w:type="spellEnd"/>
-      <w:r>
-        <w:t>”</w:t>
-      </w:r>
-      <w:r>
-        <w:t xml:space="preserve">) y tenemos muchos otros links con el mismo texto. </w:t>
-      </w:r>
-      <w:r>
-        <w:t xml:space="preserve">Las forma más recomendada es utilizar el ID, pero en este caso nuestro elemento no tiene un id. </w:t>
-      </w:r>
-      <w:r>
-        <w:t>Para esto usamos algo que se llama “XPATH”.</w:t>
+        <w:t xml:space="preserve">Ahora q tenemos la prueba con el aserto, podemos ejecutarla para ver su funcionamiento. Vamos a observar que la prueba se detiene en el segundo comando y falla. De esto sacamos la primera lección al utilizar estas herramientas “No confiar en la grabación”, no son herramientas perfectas y muchas veces requieren que los comandos se modifiquen manualmente. </w:t>
       </w:r>
     </w:p>
     <w:p>
@@ -926,129 +714,39 @@
         </w:numPr>
       </w:pPr>
       <w:r>
-        <w:lastRenderedPageBreak/>
-        <w:t xml:space="preserve">Copiamos uno de los XPATH sugeridos y utilizamos el </w:t>
-      </w:r>
-      <w:proofErr w:type="spellStart"/>
-      <w:r>
-        <w:t>FirePath</w:t>
-      </w:r>
-      <w:proofErr w:type="spellEnd"/>
-      <w:r>
-        <w:t xml:space="preserve"> del </w:t>
-      </w:r>
-      <w:proofErr w:type="spellStart"/>
-      <w:r>
-        <w:t>Firebug</w:t>
-      </w:r>
-      <w:proofErr w:type="spellEnd"/>
-      <w:r>
-        <w:t xml:space="preserve"> para probar lo que significa.</w:t>
-      </w:r>
-      <w:r>
-        <w:br/>
-      </w:r>
-      <w:r>
-        <w:t>//div[@id='question-summary-12138603']/div/div/a[contains(text(),'</w:t>
-      </w:r>
-      <w:r>
-        <w:t>c#</w:t>
-      </w:r>
-      <w:r>
-        <w:t>')]</w:t>
+        <w:t xml:space="preserve">En esta oportunidad la grabación no ha podido detectar que la búsqueda se ejecuta con el </w:t>
+      </w:r>
+      <w:proofErr w:type="spellStart"/>
+      <w:r>
+        <w:t>Enter</w:t>
+      </w:r>
+      <w:proofErr w:type="spellEnd"/>
+      <w:r>
+        <w:t xml:space="preserve"> y no con el </w:t>
+      </w:r>
+      <w:proofErr w:type="spellStart"/>
+      <w:r>
+        <w:t>click</w:t>
+      </w:r>
+      <w:proofErr w:type="spellEnd"/>
+      <w:r>
+        <w:t xml:space="preserve"> de un botón.</w:t>
+      </w:r>
+      <w:r>
+        <w:t xml:space="preserve">  </w:t>
+      </w:r>
+      <w:r>
+        <w:t>Podemos observar el detalle del error en el log de la parte inferior.</w:t>
       </w:r>
     </w:p>
     <w:p>
       <w:pPr>
         <w:pStyle w:val="Prrafodelista"/>
-        <w:numPr>
-          <w:ilvl w:val="0"/>
-          <w:numId w:val="10"/>
-        </w:numPr>
-      </w:pPr>
-      <w:r>
-        <w:t xml:space="preserve">Con esto no quiero decir que siempre deban usar XPATH bastante precisos ya que hace que el test se vuelva más frágil a cambio. Cada vez que estén ingresando un </w:t>
-      </w:r>
-      <w:proofErr w:type="spellStart"/>
-      <w:r>
-        <w:t>locator</w:t>
-      </w:r>
-      <w:proofErr w:type="spellEnd"/>
-      <w:r>
-        <w:t xml:space="preserve"> deberán balancear la precisión de este con la fragilidad del test. Recordar que siempre es preferible usar el id en la medida de lo posible.</w:t>
-      </w:r>
+      </w:pPr>
     </w:p>
     <w:p>
       <w:pPr>
         <w:pStyle w:val="Prrafodelista"/>
-        <w:numPr>
-          <w:ilvl w:val="0"/>
-          <w:numId w:val="10"/>
-        </w:numPr>
-      </w:pPr>
-      <w:r>
-        <w:t>Ejecutamos el test y grabamos.</w:t>
-      </w:r>
-    </w:p>
-    <w:p>
-      <w:pPr>
-        <w:pStyle w:val="Prrafodelista"/>
-      </w:pPr>
-    </w:p>
-    <w:p>
-      <w:pPr>
-        <w:pStyle w:val="Prrafodelista"/>
-        <w:numPr>
-          <w:ilvl w:val="0"/>
-          <w:numId w:val="10"/>
-        </w:numPr>
-      </w:pPr>
-      <w:r>
-        <w:t xml:space="preserve">Creamos un nuevo test </w:t>
-      </w:r>
-      <w:proofErr w:type="spellStart"/>
-      <w:r>
-        <w:rPr>
-          <w:b/>
-        </w:rPr>
-        <w:t>ReleatedTags</w:t>
-      </w:r>
-      <w:proofErr w:type="spellEnd"/>
-      <w:r>
-        <w:t>.</w:t>
-      </w:r>
-    </w:p>
-    <w:p>
-      <w:pPr>
-        <w:pStyle w:val="Prrafodelista"/>
-        <w:numPr>
-          <w:ilvl w:val="0"/>
-          <w:numId w:val="10"/>
-        </w:numPr>
-      </w:pPr>
-      <w:r>
-        <w:t xml:space="preserve">Grabamos ambos </w:t>
-      </w:r>
-      <w:proofErr w:type="spellStart"/>
-      <w:r>
-        <w:t>tests</w:t>
-      </w:r>
-      <w:proofErr w:type="spellEnd"/>
-      <w:r>
-        <w:t xml:space="preserve"> como parte del mismo Test Suite “</w:t>
-      </w:r>
-      <w:proofErr w:type="spellStart"/>
-      <w:r>
-        <w:t>SearchPostsByTag</w:t>
-      </w:r>
-      <w:proofErr w:type="spellEnd"/>
-      <w:r>
-        <w:t>”.</w:t>
-      </w:r>
-    </w:p>
-    <w:p>
-      <w:pPr>
-        <w:pStyle w:val="Prrafodelista"/>
       </w:pPr>
       <w:r>
         <w:rPr>
@@ -1056,10 +754,10 @@
           <w:lang w:eastAsia="es-PE"/>
         </w:rPr>
         <w:drawing>
-          <wp:inline distT="0" distB="0" distL="0" distR="0" wp14:anchorId="2E385F1A" wp14:editId="43A54535">
-            <wp:extent cx="2647950" cy="1076325"/>
-            <wp:effectExtent l="0" t="0" r="0" b="9525"/>
-            <wp:docPr id="11" name="Imagen 11"/>
+          <wp:inline distT="0" distB="0" distL="0" distR="0" wp14:anchorId="5A7E2E3C" wp14:editId="35C09641">
+            <wp:extent cx="3438525" cy="762000"/>
+            <wp:effectExtent l="0" t="0" r="9525" b="0"/>
+            <wp:docPr id="8" name="Imagen 8"/>
             <wp:cNvGraphicFramePr>
               <a:graphicFrameLocks xmlns:a="http://schemas.openxmlformats.org/drawingml/2006/main" noChangeAspect="1"/>
             </wp:cNvGraphicFramePr>
@@ -1079,6 +777,308 @@
                   <pic:spPr>
                     <a:xfrm>
                       <a:off x="0" y="0"/>
+                      <a:ext cx="3438525" cy="762000"/>
+                    </a:xfrm>
+                    <a:prstGeom prst="rect">
+                      <a:avLst/>
+                    </a:prstGeom>
+                  </pic:spPr>
+                </pic:pic>
+              </a:graphicData>
+            </a:graphic>
+          </wp:inline>
+        </w:drawing>
+      </w:r>
+    </w:p>
+    <w:p>
+      <w:pPr>
+        <w:pStyle w:val="Prrafodelista"/>
+        <w:numPr>
+          <w:ilvl w:val="0"/>
+          <w:numId w:val="10"/>
+        </w:numPr>
+      </w:pPr>
+      <w:r>
+        <w:t xml:space="preserve">Para simular el </w:t>
+      </w:r>
+      <w:proofErr w:type="spellStart"/>
+      <w:r>
+        <w:t>enter</w:t>
+      </w:r>
+      <w:proofErr w:type="spellEnd"/>
+      <w:r>
+        <w:t xml:space="preserve"> en el teclado tenemos que agregar manualmente un comando y editar el comando </w:t>
+      </w:r>
+      <w:proofErr w:type="spellStart"/>
+      <w:r>
+        <w:t>type</w:t>
+      </w:r>
+      <w:proofErr w:type="spellEnd"/>
+      <w:r>
+        <w:t>.</w:t>
+      </w:r>
+    </w:p>
+    <w:p>
+      <w:pPr>
+        <w:pStyle w:val="Prrafodelista"/>
+      </w:pPr>
+    </w:p>
+    <w:p>
+      <w:pPr>
+        <w:pStyle w:val="Prrafodelista"/>
+      </w:pPr>
+      <w:r>
+        <w:rPr>
+          <w:noProof/>
+          <w:lang w:eastAsia="es-PE"/>
+        </w:rPr>
+        <w:drawing>
+          <wp:inline distT="0" distB="0" distL="0" distR="0" wp14:anchorId="38510904" wp14:editId="17D3AA49">
+            <wp:extent cx="2390775" cy="1117871"/>
+            <wp:effectExtent l="0" t="0" r="0" b="6350"/>
+            <wp:docPr id="10" name="Imagen 10"/>
+            <wp:cNvGraphicFramePr>
+              <a:graphicFrameLocks xmlns:a="http://schemas.openxmlformats.org/drawingml/2006/main" noChangeAspect="1"/>
+            </wp:cNvGraphicFramePr>
+            <a:graphic xmlns:a="http://schemas.openxmlformats.org/drawingml/2006/main">
+              <a:graphicData uri="http://schemas.openxmlformats.org/drawingml/2006/picture">
+                <pic:pic xmlns:pic="http://schemas.openxmlformats.org/drawingml/2006/picture">
+                  <pic:nvPicPr>
+                    <pic:cNvPr id="0" name=""/>
+                    <pic:cNvPicPr/>
+                  </pic:nvPicPr>
+                  <pic:blipFill>
+                    <a:blip r:embed="rId18"/>
+                    <a:stretch>
+                      <a:fillRect/>
+                    </a:stretch>
+                  </pic:blipFill>
+                  <pic:spPr>
+                    <a:xfrm>
+                      <a:off x="0" y="0"/>
+                      <a:ext cx="2390775" cy="1117871"/>
+                    </a:xfrm>
+                    <a:prstGeom prst="rect">
+                      <a:avLst/>
+                    </a:prstGeom>
+                  </pic:spPr>
+                </pic:pic>
+              </a:graphicData>
+            </a:graphic>
+          </wp:inline>
+        </w:drawing>
+      </w:r>
+    </w:p>
+    <w:p>
+      <w:pPr>
+        <w:pStyle w:val="Prrafodelista"/>
+      </w:pPr>
+    </w:p>
+    <w:p>
+      <w:pPr>
+        <w:pStyle w:val="Prrafodelista"/>
+        <w:numPr>
+          <w:ilvl w:val="0"/>
+          <w:numId w:val="10"/>
+        </w:numPr>
+      </w:pPr>
+      <w:r>
+        <w:t xml:space="preserve">Si observamos en los detalles del </w:t>
+      </w:r>
+      <w:proofErr w:type="spellStart"/>
+      <w:r>
+        <w:t>tag</w:t>
+      </w:r>
+      <w:proofErr w:type="spellEnd"/>
+      <w:r>
+        <w:t xml:space="preserve"> agregado podremos ver que su target es “link=c#”, este target podría no ser el más </w:t>
+      </w:r>
+      <w:r>
+        <w:t>adecuado ya que es muy general (camb</w:t>
+      </w:r>
+      <w:r>
+        <w:t>iar por otro texto y probar con el botón “</w:t>
+      </w:r>
+      <w:proofErr w:type="spellStart"/>
+      <w:r>
+        <w:t>find</w:t>
+      </w:r>
+      <w:proofErr w:type="spellEnd"/>
+      <w:r>
+        <w:t>”</w:t>
+      </w:r>
+      <w:r>
+        <w:t xml:space="preserve">) y tenemos muchos otros links con el mismo texto. </w:t>
+      </w:r>
+      <w:r>
+        <w:t xml:space="preserve">Las forma más recomendada es utilizar el ID, pero en este caso nuestro elemento no tiene un id. </w:t>
+      </w:r>
+      <w:r>
+        <w:t>Para esto usamos algo que se llama “XPATH”.</w:t>
+      </w:r>
+    </w:p>
+    <w:p>
+      <w:pPr>
+        <w:pStyle w:val="Prrafodelista"/>
+        <w:numPr>
+          <w:ilvl w:val="0"/>
+          <w:numId w:val="10"/>
+        </w:numPr>
+      </w:pPr>
+      <w:r>
+        <w:lastRenderedPageBreak/>
+        <w:t xml:space="preserve">Copiamos uno de los XPATH sugeridos y utilizamos el </w:t>
+      </w:r>
+      <w:proofErr w:type="spellStart"/>
+      <w:r>
+        <w:t>FirePath</w:t>
+      </w:r>
+      <w:proofErr w:type="spellEnd"/>
+      <w:r>
+        <w:t xml:space="preserve"> del </w:t>
+      </w:r>
+      <w:proofErr w:type="spellStart"/>
+      <w:r>
+        <w:t>Firebug</w:t>
+      </w:r>
+      <w:proofErr w:type="spellEnd"/>
+      <w:r>
+        <w:t xml:space="preserve"> para probar lo que significa.</w:t>
+      </w:r>
+      <w:r>
+        <w:br/>
+      </w:r>
+      <w:r>
+        <w:t>//div[@id='question-summary-12138603']/div/div/a[contains(text(),'</w:t>
+      </w:r>
+      <w:r>
+        <w:t>c#</w:t>
+      </w:r>
+      <w:r>
+        <w:t>')]</w:t>
+      </w:r>
+    </w:p>
+    <w:p>
+      <w:pPr>
+        <w:pStyle w:val="Prrafodelista"/>
+        <w:numPr>
+          <w:ilvl w:val="0"/>
+          <w:numId w:val="10"/>
+        </w:numPr>
+      </w:pPr>
+      <w:r>
+        <w:t xml:space="preserve">Con esto no quiero decir que siempre deban usar XPATH bastante precisos ya que hace que el test se vuelva más frágil a cambio. Cada vez que estén ingresando un </w:t>
+      </w:r>
+      <w:proofErr w:type="spellStart"/>
+      <w:r>
+        <w:t>locator</w:t>
+      </w:r>
+      <w:proofErr w:type="spellEnd"/>
+      <w:r>
+        <w:t xml:space="preserve"> deberán balancear la precisión de este con la fragilidad del test. Recordar que siempre es preferible usar el id en la medida de lo posible.</w:t>
+      </w:r>
+    </w:p>
+    <w:p>
+      <w:pPr>
+        <w:pStyle w:val="Prrafodelista"/>
+        <w:numPr>
+          <w:ilvl w:val="0"/>
+          <w:numId w:val="10"/>
+        </w:numPr>
+      </w:pPr>
+      <w:r>
+        <w:t>Ejecutamos el test y grabamos.</w:t>
+      </w:r>
+    </w:p>
+    <w:p>
+      <w:pPr>
+        <w:pStyle w:val="Prrafodelista"/>
+      </w:pPr>
+    </w:p>
+    <w:p>
+      <w:pPr>
+        <w:pStyle w:val="Prrafodelista"/>
+        <w:numPr>
+          <w:ilvl w:val="0"/>
+          <w:numId w:val="10"/>
+        </w:numPr>
+      </w:pPr>
+      <w:r>
+        <w:t xml:space="preserve">Creamos un nuevo test </w:t>
+      </w:r>
+      <w:proofErr w:type="spellStart"/>
+      <w:r>
+        <w:rPr>
+          <w:b/>
+        </w:rPr>
+        <w:t>ReleatedTags</w:t>
+      </w:r>
+      <w:proofErr w:type="spellEnd"/>
+      <w:r>
+        <w:t>.</w:t>
+      </w:r>
+    </w:p>
+    <w:p>
+      <w:pPr>
+        <w:pStyle w:val="Prrafodelista"/>
+        <w:numPr>
+          <w:ilvl w:val="0"/>
+          <w:numId w:val="10"/>
+        </w:numPr>
+      </w:pPr>
+      <w:r>
+        <w:t xml:space="preserve">Grabamos ambos </w:t>
+      </w:r>
+      <w:proofErr w:type="spellStart"/>
+      <w:r>
+        <w:t>tests</w:t>
+      </w:r>
+      <w:proofErr w:type="spellEnd"/>
+      <w:r>
+        <w:t xml:space="preserve"> como parte del mismo Test Suite “</w:t>
+      </w:r>
+      <w:proofErr w:type="spellStart"/>
+      <w:r>
+        <w:t>SearchPostsByTag</w:t>
+      </w:r>
+      <w:proofErr w:type="spellEnd"/>
+      <w:r>
+        <w:t>”.</w:t>
+      </w:r>
+    </w:p>
+    <w:p>
+      <w:pPr>
+        <w:pStyle w:val="Prrafodelista"/>
+      </w:pPr>
+      <w:r>
+        <w:rPr>
+          <w:noProof/>
+          <w:lang w:eastAsia="es-PE"/>
+        </w:rPr>
+        <w:drawing>
+          <wp:inline distT="0" distB="0" distL="0" distR="0" wp14:anchorId="2E385F1A" wp14:editId="43A54535">
+            <wp:extent cx="2647950" cy="1076325"/>
+            <wp:effectExtent l="0" t="0" r="0" b="9525"/>
+            <wp:docPr id="11" name="Imagen 11"/>
+            <wp:cNvGraphicFramePr>
+              <a:graphicFrameLocks xmlns:a="http://schemas.openxmlformats.org/drawingml/2006/main" noChangeAspect="1"/>
+            </wp:cNvGraphicFramePr>
+            <a:graphic xmlns:a="http://schemas.openxmlformats.org/drawingml/2006/main">
+              <a:graphicData uri="http://schemas.openxmlformats.org/drawingml/2006/picture">
+                <pic:pic xmlns:pic="http://schemas.openxmlformats.org/drawingml/2006/picture">
+                  <pic:nvPicPr>
+                    <pic:cNvPr id="0" name=""/>
+                    <pic:cNvPicPr/>
+                  </pic:nvPicPr>
+                  <pic:blipFill>
+                    <a:blip r:embed="rId19"/>
+                    <a:stretch>
+                      <a:fillRect/>
+                    </a:stretch>
+                  </pic:blipFill>
+                  <pic:spPr>
+                    <a:xfrm>
+                      <a:off x="0" y="0"/>
                       <a:ext cx="2647950" cy="1076325"/>
                     </a:xfrm>
                     <a:prstGeom prst="rect">
@@ -1395,7 +1395,7 @@
       <w:r>
         <w:t xml:space="preserve">: </w:t>
       </w:r>
-      <w:hyperlink r:id="rId18" w:history="1">
+      <w:hyperlink r:id="rId20" w:history="1">
         <w:r>
           <w:rPr>
             <w:rStyle w:val="Hipervnculo"/>
@@ -1415,7 +1415,7 @@
       <w:r>
         <w:t xml:space="preserve">Drivers: </w:t>
       </w:r>
-      <w:hyperlink r:id="rId19" w:history="1">
+      <w:hyperlink r:id="rId21" w:history="1">
         <w:r>
           <w:rPr>
             <w:rStyle w:val="Hipervnculo"/>
@@ -7423,7 +7423,23 @@
           <w:rFonts w:ascii="Consolas" w:hAnsi="Consolas" w:cs="Consolas"/>
           <w:color w:val="A31515"/>
         </w:rPr>
-        <w:t>"//h3[contains(text(),'Carrot Cake')]/</w:t>
+        <w:t>"//</w:t>
+      </w:r>
+      <w:bookmarkStart w:id="3" w:name="_GoBack"/>
+      <w:r>
+        <w:rPr>
+          <w:rFonts w:ascii="Consolas" w:hAnsi="Consolas" w:cs="Consolas"/>
+          <w:color w:val="A31515"/>
+        </w:rPr>
+        <w:t>h3[contains(text(),'Carrot Cake')]</w:t>
+      </w:r>
+      <w:bookmarkEnd w:id="3"/>
+      <w:r>
+        <w:rPr>
+          <w:rFonts w:ascii="Consolas" w:hAnsi="Consolas" w:cs="Consolas"/>
+          <w:color w:val="A31515"/>
+        </w:rPr>
+        <w:t>/</w:t>
       </w:r>
       <w:proofErr w:type="gramStart"/>
       <w:r>
@@ -7838,8 +7854,8 @@
           <w:color w:val="000000"/>
         </w:rPr>
       </w:pPr>
-      <w:bookmarkStart w:id="3" w:name="OLE_LINK17"/>
-      <w:bookmarkStart w:id="4" w:name="OLE_LINK18"/>
+      <w:bookmarkStart w:id="4" w:name="OLE_LINK17"/>
+      <w:bookmarkStart w:id="5" w:name="OLE_LINK18"/>
       <w:r>
         <w:rPr>
           <w:rFonts w:ascii="Consolas" w:hAnsi="Consolas" w:cs="Consolas"/>
@@ -8538,8 +8554,8 @@
         <w:t>        }</w:t>
       </w:r>
     </w:p>
-    <w:bookmarkEnd w:id="3"/>
     <w:bookmarkEnd w:id="4"/>
+    <w:bookmarkEnd w:id="5"/>
     <w:p>
       <w:pPr>
         <w:ind w:left="360"/>
@@ -10099,8 +10115,6 @@
           <w:color w:val="000000"/>
         </w:rPr>
       </w:pPr>
-      <w:bookmarkStart w:id="5" w:name="_GoBack"/>
-      <w:bookmarkEnd w:id="5"/>
       <w:r>
         <w:rPr>
           <w:rFonts w:ascii="Consolas" w:hAnsi="Consolas" w:cs="Consolas"/>
@@ -10689,6 +10703,56 @@
     </w:p>
   </w:comment>
 </w:comments>
+</file>
+
+<file path=word/endnotes.xml><?xml version="1.0" encoding="utf-8"?>
+<w:endnotes xmlns:wpc="http://schemas.microsoft.com/office/word/2010/wordprocessingCanvas" xmlns:mc="http://schemas.openxmlformats.org/markup-compatibility/2006" xmlns:o="urn:schemas-microsoft-com:office:office" xmlns:r="http://schemas.openxmlformats.org/officeDocument/2006/relationships" xmlns:m="http://schemas.openxmlformats.org/officeDocument/2006/math" xmlns:v="urn:schemas-microsoft-com:vml" xmlns:wp14="http://schemas.microsoft.com/office/word/2010/wordprocessingDrawing" xmlns:wp="http://schemas.openxmlformats.org/drawingml/2006/wordprocessingDrawing" xmlns:w10="urn:schemas-microsoft-com:office:word" xmlns:w="http://schemas.openxmlformats.org/wordprocessingml/2006/main" xmlns:w14="http://schemas.microsoft.com/office/word/2010/wordml" xmlns:wpg="http://schemas.microsoft.com/office/word/2010/wordprocessingGroup" xmlns:wpi="http://schemas.microsoft.com/office/word/2010/wordprocessingInk" xmlns:wne="http://schemas.microsoft.com/office/word/2006/wordml" xmlns:wps="http://schemas.microsoft.com/office/word/2010/wordprocessingShape" mc:Ignorable="w14 wp14">
+  <w:endnote w:type="separator" w:id="-1">
+    <w:p>
+      <w:pPr>
+        <w:spacing w:after="0" w:line="240" w:lineRule="auto"/>
+      </w:pPr>
+      <w:r>
+        <w:separator/>
+      </w:r>
+    </w:p>
+  </w:endnote>
+  <w:endnote w:type="continuationSeparator" w:id="0">
+    <w:p>
+      <w:pPr>
+        <w:spacing w:after="0" w:line="240" w:lineRule="auto"/>
+      </w:pPr>
+      <w:r>
+        <w:continuationSeparator/>
+      </w:r>
+    </w:p>
+  </w:endnote>
+</w:endnotes>
+</file>
+
+<file path=word/footnotes.xml><?xml version="1.0" encoding="utf-8"?>
+<w:footnotes xmlns:wpc="http://schemas.microsoft.com/office/word/2010/wordprocessingCanvas" xmlns:mc="http://schemas.openxmlformats.org/markup-compatibility/2006" xmlns:o="urn:schemas-microsoft-com:office:office" xmlns:r="http://schemas.openxmlformats.org/officeDocument/2006/relationships" xmlns:m="http://schemas.openxmlformats.org/officeDocument/2006/math" xmlns:v="urn:schemas-microsoft-com:vml" xmlns:wp14="http://schemas.microsoft.com/office/word/2010/wordprocessingDrawing" xmlns:wp="http://schemas.openxmlformats.org/drawingml/2006/wordprocessingDrawing" xmlns:w10="urn:schemas-microsoft-com:office:word" xmlns:w="http://schemas.openxmlformats.org/wordprocessingml/2006/main" xmlns:w14="http://schemas.microsoft.com/office/word/2010/wordml" xmlns:wpg="http://schemas.microsoft.com/office/word/2010/wordprocessingGroup" xmlns:wpi="http://schemas.microsoft.com/office/word/2010/wordprocessingInk" xmlns:wne="http://schemas.microsoft.com/office/word/2006/wordml" xmlns:wps="http://schemas.microsoft.com/office/word/2010/wordprocessingShape" mc:Ignorable="w14 wp14">
+  <w:footnote w:type="separator" w:id="-1">
+    <w:p>
+      <w:pPr>
+        <w:spacing w:after="0" w:line="240" w:lineRule="auto"/>
+      </w:pPr>
+      <w:r>
+        <w:separator/>
+      </w:r>
+    </w:p>
+  </w:footnote>
+  <w:footnote w:type="continuationSeparator" w:id="0">
+    <w:p>
+      <w:pPr>
+        <w:spacing w:after="0" w:line="240" w:lineRule="auto"/>
+      </w:pPr>
+      <w:r>
+        <w:continuationSeparator/>
+      </w:r>
+    </w:p>
+  </w:footnote>
+</w:footnotes>
 </file>
 
 <file path=word/numbering.xml><?xml version="1.0" encoding="utf-8"?>
@@ -12341,6 +12405,50 @@
       <w:u w:val="single"/>
     </w:rPr>
   </w:style>
+  <w:style w:type="paragraph" w:styleId="Encabezado">
+    <w:name w:val="header"/>
+    <w:basedOn w:val="Normal"/>
+    <w:link w:val="EncabezadoCar"/>
+    <w:uiPriority w:val="99"/>
+    <w:unhideWhenUsed/>
+    <w:rsid w:val="0046031E"/>
+    <w:pPr>
+      <w:tabs>
+        <w:tab w:val="center" w:pos="4419"/>
+        <w:tab w:val="right" w:pos="8838"/>
+      </w:tabs>
+      <w:spacing w:after="0" w:line="240" w:lineRule="auto"/>
+    </w:pPr>
+  </w:style>
+  <w:style w:type="character" w:customStyle="1" w:styleId="EncabezadoCar">
+    <w:name w:val="Encabezado Car"/>
+    <w:basedOn w:val="Fuentedeprrafopredeter"/>
+    <w:link w:val="Encabezado"/>
+    <w:uiPriority w:val="99"/>
+    <w:rsid w:val="0046031E"/>
+  </w:style>
+  <w:style w:type="paragraph" w:styleId="Piedepgina">
+    <w:name w:val="footer"/>
+    <w:basedOn w:val="Normal"/>
+    <w:link w:val="PiedepginaCar"/>
+    <w:uiPriority w:val="99"/>
+    <w:unhideWhenUsed/>
+    <w:rsid w:val="0046031E"/>
+    <w:pPr>
+      <w:tabs>
+        <w:tab w:val="center" w:pos="4419"/>
+        <w:tab w:val="right" w:pos="8838"/>
+      </w:tabs>
+      <w:spacing w:after="0" w:line="240" w:lineRule="auto"/>
+    </w:pPr>
+  </w:style>
+  <w:style w:type="character" w:customStyle="1" w:styleId="PiedepginaCar">
+    <w:name w:val="Pie de página Car"/>
+    <w:basedOn w:val="Fuentedeprrafopredeter"/>
+    <w:link w:val="Piedepgina"/>
+    <w:uiPriority w:val="99"/>
+    <w:rsid w:val="0046031E"/>
+  </w:style>
 </w:styles>
 </file>
 
@@ -12832,6 +12940,50 @@
       <w:u w:val="single"/>
     </w:rPr>
   </w:style>
+  <w:style w:type="paragraph" w:styleId="Encabezado">
+    <w:name w:val="header"/>
+    <w:basedOn w:val="Normal"/>
+    <w:link w:val="EncabezadoCar"/>
+    <w:uiPriority w:val="99"/>
+    <w:unhideWhenUsed/>
+    <w:rsid w:val="0046031E"/>
+    <w:pPr>
+      <w:tabs>
+        <w:tab w:val="center" w:pos="4419"/>
+        <w:tab w:val="right" w:pos="8838"/>
+      </w:tabs>
+      <w:spacing w:after="0" w:line="240" w:lineRule="auto"/>
+    </w:pPr>
+  </w:style>
+  <w:style w:type="character" w:customStyle="1" w:styleId="EncabezadoCar">
+    <w:name w:val="Encabezado Car"/>
+    <w:basedOn w:val="Fuentedeprrafopredeter"/>
+    <w:link w:val="Encabezado"/>
+    <w:uiPriority w:val="99"/>
+    <w:rsid w:val="0046031E"/>
+  </w:style>
+  <w:style w:type="paragraph" w:styleId="Piedepgina">
+    <w:name w:val="footer"/>
+    <w:basedOn w:val="Normal"/>
+    <w:link w:val="PiedepginaCar"/>
+    <w:uiPriority w:val="99"/>
+    <w:unhideWhenUsed/>
+    <w:rsid w:val="0046031E"/>
+    <w:pPr>
+      <w:tabs>
+        <w:tab w:val="center" w:pos="4419"/>
+        <w:tab w:val="right" w:pos="8838"/>
+      </w:tabs>
+      <w:spacing w:after="0" w:line="240" w:lineRule="auto"/>
+    </w:pPr>
+  </w:style>
+  <w:style w:type="character" w:customStyle="1" w:styleId="PiedepginaCar">
+    <w:name w:val="Pie de página Car"/>
+    <w:basedOn w:val="Fuentedeprrafopredeter"/>
+    <w:link w:val="Piedepgina"/>
+    <w:uiPriority w:val="99"/>
+    <w:rsid w:val="0046031E"/>
+  </w:style>
 </w:styles>
 </file>
 
@@ -13125,7 +13277,7 @@
 </file>
 
 <file path=customXml/itemProps1.xml><?xml version="1.0" encoding="utf-8"?>
-<ds:datastoreItem xmlns:ds="http://schemas.openxmlformats.org/officeDocument/2006/customXml" ds:itemID="{A34F9E84-4FD2-4B20-A353-6E9BAF1AAA2D}">
+<ds:datastoreItem xmlns:ds="http://schemas.openxmlformats.org/officeDocument/2006/customXml" ds:itemID="{A42369BC-AB6A-443D-8531-FB3C8019B6B3}">
   <ds:schemaRefs>
     <ds:schemaRef ds:uri="http://schemas.openxmlformats.org/officeDocument/2006/bibliography"/>
   </ds:schemaRefs>

</xml_diff>